<commit_message>
Add final Vulnerability Assessment Report (PDF + DOCX) [20250919]
</commit_message>
<xml_diff>
--- a/4_reports/Vulnerability_Assessment_Report.docx
+++ b/4_reports/Vulnerability_Assessment_Report.docx
@@ -579,7 +579,6 @@
     </w:p>
     <w:p>
       <w:pPr>
-        <w:spacing w:after="0"/>
         <w:rPr>
           <w:rFonts w:cstheme="minorHAnsi"/>
         </w:rPr>
@@ -593,16 +592,13 @@
     </w:p>
     <w:p>
       <w:pPr>
-        <w:spacing w:after="0"/>
-        <w:rPr>
-          <w:rFonts w:cstheme="minorHAnsi"/>
-        </w:rPr>
-      </w:pPr>
-      <w:r>
-        <w:rPr>
-          <w:rFonts w:cstheme="minorHAnsi"/>
-          <w:b/>
-          <w:bCs/>
+        <w:rPr>
+          <w:rFonts w:cstheme="minorHAnsi"/>
+        </w:rPr>
+      </w:pPr>
+      <w:r>
+        <w:rPr>
+          <w:rFonts w:cstheme="minorHAnsi"/>
         </w:rPr>
         <w:t>Key Highlights:</w:t>
       </w:r>
@@ -611,248 +607,152 @@
       <w:pPr>
         <w:numPr>
           <w:ilvl w:val="0"/>
-          <w:numId w:val="2"/>
+          <w:numId w:val="41"/>
         </w:numPr>
-        <w:spacing w:after="0"/>
-        <w:rPr>
-          <w:rFonts w:cstheme="minorHAnsi"/>
-        </w:rPr>
-      </w:pPr>
-      <w:r>
-        <w:rPr>
-          <w:rFonts w:cstheme="minorHAnsi"/>
-          <w:b/>
-          <w:bCs/>
-        </w:rPr>
-        <w:t>Target Assessed:</w:t>
-      </w:r>
-      <w:r>
-        <w:rPr>
-          <w:rFonts w:cstheme="minorHAnsi"/>
-        </w:rPr>
-        <w:t xml:space="preserve"> itsecgames.com (bWAPP lab, IP: </w:t>
-      </w:r>
-      <w:r>
-        <w:rPr>
-          <w:rFonts w:cstheme="minorHAnsi"/>
-        </w:rPr>
-        <w:t>31.3.96.40</w:t>
-      </w:r>
-      <w:r>
-        <w:rPr>
-          <w:rFonts w:cstheme="minorHAnsi"/>
-        </w:rPr>
-        <w:t>)</w:t>
+        <w:rPr>
+          <w:rFonts w:cstheme="minorHAnsi"/>
+        </w:rPr>
+      </w:pPr>
+      <w:r>
+        <w:rPr>
+          <w:rFonts w:cstheme="minorHAnsi"/>
+        </w:rPr>
+        <w:t>Target Assessed: itsecgames.com (bWAPP lab, IP: 31.3.96.40)</w:t>
       </w:r>
     </w:p>
     <w:p>
       <w:pPr>
         <w:numPr>
           <w:ilvl w:val="0"/>
-          <w:numId w:val="2"/>
+          <w:numId w:val="41"/>
         </w:numPr>
-        <w:spacing w:after="0"/>
-        <w:rPr>
-          <w:rFonts w:cstheme="minorHAnsi"/>
-        </w:rPr>
-      </w:pPr>
-      <w:r>
-        <w:rPr>
-          <w:rFonts w:cstheme="minorHAnsi"/>
-          <w:b/>
-          <w:bCs/>
-        </w:rPr>
-        <w:t>Total Vulnerabilities Identified:</w:t>
-      </w:r>
-      <w:r>
-        <w:rPr>
-          <w:rFonts w:cstheme="minorHAnsi"/>
-        </w:rPr>
-        <w:t xml:space="preserve"> 1</w:t>
-      </w:r>
-      <w:r>
-        <w:rPr>
-          <w:rFonts w:cstheme="minorHAnsi"/>
-        </w:rPr>
-        <w:t>3</w:t>
-      </w:r>
-      <w:r>
-        <w:rPr>
-          <w:rFonts w:cstheme="minorHAnsi"/>
-        </w:rPr>
-        <w:t xml:space="preserve"> (</w:t>
-      </w:r>
-      <w:r>
-        <w:rPr>
-          <w:rFonts w:cstheme="minorHAnsi"/>
-        </w:rPr>
-        <w:t>4</w:t>
-      </w:r>
-      <w:r>
-        <w:rPr>
-          <w:rFonts w:cstheme="minorHAnsi"/>
-        </w:rPr>
-        <w:t xml:space="preserve"> Critical, 4 High, 3 Medium, 2 Low)</w:t>
+        <w:rPr>
+          <w:rFonts w:cstheme="minorHAnsi"/>
+        </w:rPr>
+      </w:pPr>
+      <w:r>
+        <w:rPr>
+          <w:rFonts w:cstheme="minorHAnsi"/>
+        </w:rPr>
+        <w:t>Total Vulnerabilities Identified: 13 (4 Critical, 4 High, 3 Medium, 2 Low)</w:t>
       </w:r>
     </w:p>
     <w:p>
       <w:pPr>
         <w:numPr>
           <w:ilvl w:val="0"/>
-          <w:numId w:val="2"/>
+          <w:numId w:val="41"/>
         </w:numPr>
-        <w:spacing w:after="0"/>
-        <w:rPr>
-          <w:rFonts w:cstheme="minorHAnsi"/>
-        </w:rPr>
-      </w:pPr>
-      <w:r>
-        <w:rPr>
-          <w:rFonts w:cstheme="minorHAnsi"/>
-          <w:b/>
-          <w:bCs/>
-        </w:rPr>
-        <w:t>Risk Posture:</w:t>
-      </w:r>
-      <w:r>
-        <w:rPr>
-          <w:rFonts w:cstheme="minorHAnsi"/>
-        </w:rPr>
-        <w:t xml:space="preserve"> High – exposed services, missing security headers, and directory disclosures expand the attack surface</w:t>
+        <w:rPr>
+          <w:rFonts w:cstheme="minorHAnsi"/>
+        </w:rPr>
+      </w:pPr>
+      <w:r>
+        <w:rPr>
+          <w:rFonts w:cstheme="minorHAnsi"/>
+        </w:rPr>
+        <w:t>Risk Posture: High – exposed services, missing security headers, SSL/TLS misconfigurations, and directory disclosures significantly expand the attack surface.</w:t>
+      </w:r>
+    </w:p>
+    <w:p>
+      <w:pPr>
+        <w:rPr>
+          <w:rFonts w:cstheme="minorHAnsi"/>
+        </w:rPr>
+      </w:pPr>
+      <w:r>
+        <w:rPr>
+          <w:rFonts w:cstheme="minorHAnsi"/>
+        </w:rPr>
+        <w:t>Top Risks:</w:t>
       </w:r>
     </w:p>
     <w:p>
       <w:pPr>
         <w:numPr>
           <w:ilvl w:val="0"/>
-          <w:numId w:val="2"/>
+          <w:numId w:val="42"/>
         </w:numPr>
-        <w:spacing w:after="0"/>
-        <w:rPr>
-          <w:rFonts w:cstheme="minorHAnsi"/>
-        </w:rPr>
-      </w:pPr>
-      <w:r>
-        <w:rPr>
-          <w:rFonts w:cstheme="minorHAnsi"/>
-          <w:b/>
-          <w:bCs/>
-        </w:rPr>
-        <w:t>Top Risks:</w:t>
+        <w:rPr>
+          <w:rFonts w:cstheme="minorHAnsi"/>
+        </w:rPr>
+      </w:pPr>
+      <w:r>
+        <w:rPr>
+          <w:rFonts w:cstheme="minorHAnsi"/>
+        </w:rPr>
+        <w:t>Open SSH service (Port 22) vulnerable to brute-force attacks.</w:t>
       </w:r>
     </w:p>
     <w:p>
       <w:pPr>
         <w:numPr>
-          <w:ilvl w:val="1"/>
-          <w:numId w:val="2"/>
+          <w:ilvl w:val="0"/>
+          <w:numId w:val="42"/>
         </w:numPr>
-        <w:spacing w:after="0"/>
-        <w:rPr>
-          <w:rFonts w:cstheme="minorHAnsi"/>
-        </w:rPr>
-      </w:pPr>
-      <w:r>
-        <w:rPr>
-          <w:rFonts w:cstheme="minorHAnsi"/>
-        </w:rPr>
-        <w:t>Open SSH service (Port 22) vulnerable to brute-force attacks</w:t>
+        <w:rPr>
+          <w:rFonts w:cstheme="minorHAnsi"/>
+        </w:rPr>
+      </w:pPr>
+      <w:r>
+        <w:rPr>
+          <w:rFonts w:cstheme="minorHAnsi"/>
+        </w:rPr>
+        <w:t>Missing HTTP security headers allowing clickjacking and XSS.</w:t>
       </w:r>
     </w:p>
     <w:p>
       <w:pPr>
         <w:numPr>
-          <w:ilvl w:val="1"/>
-          <w:numId w:val="2"/>
+          <w:ilvl w:val="0"/>
+          <w:numId w:val="42"/>
         </w:numPr>
-        <w:spacing w:after="0"/>
-        <w:rPr>
-          <w:rFonts w:cstheme="minorHAnsi"/>
-        </w:rPr>
-      </w:pPr>
-      <w:r>
-        <w:rPr>
-          <w:rFonts w:cstheme="minorHAnsi"/>
-        </w:rPr>
-        <w:t>Missing HTTP security headers allowing clickjacking and XSS</w:t>
+        <w:rPr>
+          <w:rFonts w:cstheme="minorHAnsi"/>
+        </w:rPr>
+      </w:pPr>
+      <w:r>
+        <w:rPr>
+          <w:rFonts w:cstheme="minorHAnsi"/>
+        </w:rPr>
+        <w:t>Exposed directories revealing sensitive files and configurations.</w:t>
       </w:r>
     </w:p>
     <w:p>
       <w:pPr>
         <w:numPr>
-          <w:ilvl w:val="1"/>
-          <w:numId w:val="2"/>
+          <w:ilvl w:val="0"/>
+          <w:numId w:val="42"/>
         </w:numPr>
-        <w:spacing w:after="0"/>
-        <w:rPr>
-          <w:rFonts w:cstheme="minorHAnsi"/>
-        </w:rPr>
-      </w:pPr>
-      <w:r>
-        <w:rPr>
-          <w:rFonts w:cstheme="minorHAnsi"/>
-        </w:rPr>
-        <w:t>Exposed directories revealing sensitive files</w:t>
-      </w:r>
-    </w:p>
-    <w:p>
-      <w:pPr>
-        <w:numPr>
-          <w:ilvl w:val="1"/>
-          <w:numId w:val="2"/>
-        </w:numPr>
-        <w:spacing w:after="0"/>
-        <w:rPr>
-          <w:rFonts w:cstheme="minorHAnsi"/>
-        </w:rPr>
-      </w:pPr>
-      <w:r>
-        <w:rPr>
-          <w:rFonts w:cstheme="minorHAnsi"/>
-        </w:rPr>
-        <w:t>Unrestricted File Upload</w:t>
-      </w:r>
-    </w:p>
-    <w:p>
-      <w:pPr>
-        <w:spacing w:after="0"/>
-        <w:rPr>
-          <w:rFonts w:cstheme="minorHAnsi"/>
-        </w:rPr>
-      </w:pPr>
-      <w:r>
-        <w:rPr>
-          <w:rFonts w:cstheme="minorHAnsi"/>
-          <w:b/>
-          <w:bCs/>
-        </w:rPr>
-        <w:t>Overall Risk Rating:</w:t>
-      </w:r>
-      <w:r>
-        <w:rPr>
-          <w:rFonts w:cstheme="minorHAnsi"/>
-        </w:rPr>
-        <w:t xml:space="preserve"> High</w:t>
+        <w:rPr>
+          <w:rFonts w:cstheme="minorHAnsi"/>
+        </w:rPr>
+      </w:pPr>
+      <w:r>
+        <w:rPr>
+          <w:rFonts w:cstheme="minorHAnsi"/>
+        </w:rPr>
+        <w:t>SSL/TLS misconfiguration: site presents a mismatched certificate (CN=mmebv.be) and permits cleartext HTTP, leaving users vulnerable to MITM and credential theft.</w:t>
+      </w:r>
+    </w:p>
+    <w:p>
+      <w:pPr>
+        <w:rPr>
+          <w:rFonts w:cstheme="minorHAnsi"/>
+        </w:rPr>
+      </w:pPr>
+      <w:r>
+        <w:rPr>
+          <w:rFonts w:cstheme="minorHAnsi"/>
+        </w:rPr>
+        <w:t>Overall Risk Rating: High</w:t>
       </w:r>
       <w:r>
         <w:rPr>
           <w:rFonts w:cstheme="minorHAnsi"/>
         </w:rPr>
         <w:br/>
-      </w:r>
-      <w:r>
-        <w:rPr>
-          <w:rFonts w:cstheme="minorHAnsi"/>
-          <w:b/>
-          <w:bCs/>
-        </w:rPr>
-        <w:t>Estimated Remediation Effort:</w:t>
-      </w:r>
-      <w:r>
-        <w:rPr>
-          <w:rFonts w:cstheme="minorHAnsi"/>
-        </w:rPr>
-        <w:t xml:space="preserve"> 3–5 weeks for critical and high issues</w:t>
+        <w:t>Estimated Remediation Effort: 3–5 weeks for critical and high issues.</w:t>
       </w:r>
     </w:p>
     <w:p>
@@ -878,12 +778,22 @@
           <w:bCs/>
         </w:rPr>
       </w:pPr>
-      <w:r>
-        <w:rPr>
-          <w:rFonts w:cstheme="minorHAnsi"/>
-          <w:b/>
-          <w:bCs/>
-        </w:rPr>
+    </w:p>
+    <w:p>
+      <w:pPr>
+        <w:rPr>
+          <w:rFonts w:cstheme="minorHAnsi"/>
+          <w:b/>
+          <w:bCs/>
+        </w:rPr>
+      </w:pPr>
+      <w:r>
+        <w:rPr>
+          <w:rFonts w:cstheme="minorHAnsi"/>
+          <w:b/>
+          <w:bCs/>
+        </w:rPr>
+        <w:lastRenderedPageBreak/>
         <w:t>2.</w:t>
       </w:r>
       <w:bookmarkStart w:id="1" w:name="Introduction"/>
@@ -960,7 +870,6 @@
         <w:rPr>
           <w:rFonts w:cstheme="minorHAnsi"/>
         </w:rPr>
-        <w:lastRenderedPageBreak/>
         <w:t>Identify open ports and services</w:t>
       </w:r>
     </w:p>
@@ -1674,33 +1583,31 @@
           <w:b/>
           <w:bCs/>
         </w:rPr>
-        <w:t xml:space="preserve">4. </w:t>
-      </w:r>
-      <w:bookmarkStart w:id="3" w:name="SystemOverview"/>
-      <w:r>
-        <w:rPr>
-          <w:rFonts w:cstheme="minorHAnsi"/>
-          <w:b/>
-          <w:bCs/>
-        </w:rPr>
-        <w:t>System Overview</w:t>
-      </w:r>
-    </w:p>
-    <w:p>
-      <w:pPr>
-        <w:rPr>
-          <w:rFonts w:cstheme="minorHAnsi"/>
-          <w:b/>
-          <w:bCs/>
-        </w:rPr>
-      </w:pPr>
-    </w:p>
-    <w:bookmarkEnd w:id="3"/>
+        <w:t>4. System Overview</w:t>
+      </w:r>
+    </w:p>
     <w:p>
       <w:pPr>
         <w:numPr>
           <w:ilvl w:val="0"/>
-          <w:numId w:val="6"/>
+          <w:numId w:val="40"/>
+        </w:numPr>
+        <w:rPr>
+          <w:rFonts w:cstheme="minorHAnsi"/>
+        </w:rPr>
+      </w:pPr>
+      <w:r>
+        <w:rPr>
+          <w:rFonts w:cstheme="minorHAnsi"/>
+        </w:rPr>
+        <w:t>Target Environment: The assessment was performed against the bWAPP (Buggy Web Application) lab hosted on a Linux server (Ubuntu 14.04). The application is intentionally vulnerable and used for training purposes.</w:t>
+      </w:r>
+    </w:p>
+    <w:p>
+      <w:pPr>
+        <w:numPr>
+          <w:ilvl w:val="0"/>
+          <w:numId w:val="40"/>
         </w:numPr>
         <w:spacing w:after="0"/>
         <w:rPr>
@@ -1710,23 +1617,70 @@
       <w:r>
         <w:rPr>
           <w:rFonts w:cstheme="minorHAnsi"/>
-          <w:b/>
-          <w:bCs/>
-        </w:rPr>
-        <w:t>Target Environment:</w:t>
-      </w:r>
-      <w:r>
-        <w:rPr>
-          <w:rFonts w:cstheme="minorHAnsi"/>
-        </w:rPr>
-        <w:t xml:space="preserve"> bWAPP app on Apache/2.4.7 with OpenSSH 6.7p1, hosted on Ubuntu 14.04</w:t>
+        </w:rPr>
+        <w:t>Key Components:</w:t>
+      </w:r>
+    </w:p>
+    <w:p>
+      <w:pPr>
+        <w:numPr>
+          <w:ilvl w:val="1"/>
+          <w:numId w:val="40"/>
+        </w:numPr>
+        <w:spacing w:after="0"/>
+        <w:rPr>
+          <w:rFonts w:cstheme="minorHAnsi"/>
+        </w:rPr>
+      </w:pPr>
+      <w:r>
+        <w:rPr>
+          <w:rFonts w:cstheme="minorHAnsi"/>
+        </w:rPr>
+        <w:lastRenderedPageBreak/>
+        <w:t>Web Server: Apache/2.4.7</w:t>
+      </w:r>
+    </w:p>
+    <w:p>
+      <w:pPr>
+        <w:numPr>
+          <w:ilvl w:val="1"/>
+          <w:numId w:val="40"/>
+        </w:numPr>
+        <w:spacing w:after="0"/>
+        <w:rPr>
+          <w:rFonts w:cstheme="minorHAnsi"/>
+        </w:rPr>
+      </w:pPr>
+      <w:r>
+        <w:rPr>
+          <w:rFonts w:cstheme="minorHAnsi"/>
+        </w:rPr>
+        <w:t>SSH Service: OpenSSH 6.7p1</w:t>
+      </w:r>
+    </w:p>
+    <w:p>
+      <w:pPr>
+        <w:numPr>
+          <w:ilvl w:val="1"/>
+          <w:numId w:val="40"/>
+        </w:numPr>
+        <w:spacing w:after="0"/>
+        <w:rPr>
+          <w:rFonts w:cstheme="minorHAnsi"/>
+        </w:rPr>
+      </w:pPr>
+      <w:r>
+        <w:rPr>
+          <w:rFonts w:cstheme="minorHAnsi"/>
+        </w:rPr>
+        <w:t>Database: MySQL (internal only, not exposed externally)</w:t>
       </w:r>
     </w:p>
     <w:p>
       <w:pPr>
         <w:numPr>
           <w:ilvl w:val="0"/>
-          <w:numId w:val="6"/>
+          <w:numId w:val="40"/>
         </w:numPr>
         <w:spacing w:after="0"/>
         <w:rPr>
@@ -1736,17 +1690,15 @@
       <w:r>
         <w:rPr>
           <w:rFonts w:cstheme="minorHAnsi"/>
-          <w:b/>
-          <w:bCs/>
-        </w:rPr>
-        <w:t>Key Components:</w:t>
+        </w:rPr>
+        <w:t>SSL/TLS Configuration:</w:t>
       </w:r>
     </w:p>
     <w:p>
       <w:pPr>
         <w:numPr>
           <w:ilvl w:val="1"/>
-          <w:numId w:val="6"/>
+          <w:numId w:val="40"/>
         </w:numPr>
         <w:spacing w:after="0"/>
         <w:rPr>
@@ -1757,14 +1709,14 @@
         <w:rPr>
           <w:rFonts w:cstheme="minorHAnsi"/>
         </w:rPr>
-        <w:t>Web server: Apache/2.4.7</w:t>
+        <w:t>The application presented an SSL certificate issued for mmebv.be, with Subject Alternative Names (SANs) including itsecgames.com.</w:t>
       </w:r>
     </w:p>
     <w:p>
       <w:pPr>
         <w:numPr>
           <w:ilvl w:val="1"/>
-          <w:numId w:val="6"/>
+          <w:numId w:val="40"/>
         </w:numPr>
         <w:spacing w:after="0"/>
         <w:rPr>
@@ -1775,14 +1727,14 @@
         <w:rPr>
           <w:rFonts w:cstheme="minorHAnsi"/>
         </w:rPr>
-        <w:t>SSH service: OpenSSH 6.7p1</w:t>
+        <w:t>While the certificate chain was valid (signed by Let’s Encrypt R10 → ISRG Root X1), the configuration is misaligned with the target host, creating potential trust issues.</w:t>
       </w:r>
     </w:p>
     <w:p>
       <w:pPr>
         <w:numPr>
           <w:ilvl w:val="1"/>
-          <w:numId w:val="6"/>
+          <w:numId w:val="40"/>
         </w:numPr>
         <w:spacing w:after="0"/>
         <w:rPr>
@@ -1793,33 +1745,7 @@
         <w:rPr>
           <w:rFonts w:cstheme="minorHAnsi"/>
         </w:rPr>
-        <w:t>Database: MySQL (internal only)</w:t>
-      </w:r>
-    </w:p>
-    <w:p>
-      <w:pPr>
-        <w:numPr>
-          <w:ilvl w:val="0"/>
-          <w:numId w:val="6"/>
-        </w:numPr>
-        <w:spacing w:after="0"/>
-        <w:rPr>
-          <w:rFonts w:cstheme="minorHAnsi"/>
-        </w:rPr>
-      </w:pPr>
-      <w:r>
-        <w:rPr>
-          <w:rFonts w:cstheme="minorHAnsi"/>
-          <w:b/>
-          <w:bCs/>
-        </w:rPr>
-        <w:t>SSL Certificate:</w:t>
-      </w:r>
-      <w:r>
-        <w:rPr>
-          <w:rFonts w:cstheme="minorHAnsi"/>
-        </w:rPr>
-        <w:t xml:space="preserve"> Issued for mmebv.be with SAN = itsecgames.com</w:t>
+        <w:t>Testing further revealed cases of cleartext HTTP access (port 80), confirming that sensitive data could be transmitted without encryption.</w:t>
       </w:r>
     </w:p>
     <w:p>
@@ -1839,56 +1765,6 @@
     </w:p>
     <w:p>
       <w:pPr>
-        <w:ind w:left="-426"/>
-        <w:rPr>
-          <w:rFonts w:cstheme="minorHAnsi"/>
-          <w:b/>
-          <w:bCs/>
-        </w:rPr>
-      </w:pPr>
-    </w:p>
-    <w:p>
-      <w:pPr>
-        <w:ind w:left="-426"/>
-        <w:rPr>
-          <w:rFonts w:cstheme="minorHAnsi"/>
-          <w:b/>
-          <w:bCs/>
-        </w:rPr>
-      </w:pPr>
-    </w:p>
-    <w:p>
-      <w:pPr>
-        <w:ind w:left="-426"/>
-        <w:rPr>
-          <w:rFonts w:cstheme="minorHAnsi"/>
-          <w:b/>
-          <w:bCs/>
-        </w:rPr>
-      </w:pPr>
-    </w:p>
-    <w:p>
-      <w:pPr>
-        <w:ind w:left="-426"/>
-        <w:rPr>
-          <w:rFonts w:cstheme="minorHAnsi"/>
-          <w:b/>
-          <w:bCs/>
-        </w:rPr>
-      </w:pPr>
-    </w:p>
-    <w:p>
-      <w:pPr>
-        <w:ind w:left="-426"/>
-        <w:rPr>
-          <w:rFonts w:cstheme="minorHAnsi"/>
-          <w:b/>
-          <w:bCs/>
-        </w:rPr>
-      </w:pPr>
-    </w:p>
-    <w:p>
-      <w:pPr>
         <w:spacing w:after="0"/>
         <w:ind w:left="-426"/>
         <w:rPr>
@@ -1905,7 +1781,7 @@
         </w:rPr>
         <w:t xml:space="preserve">5. </w:t>
       </w:r>
-      <w:bookmarkStart w:id="4" w:name="Findings"/>
+      <w:bookmarkStart w:id="3" w:name="Findings"/>
       <w:r>
         <w:rPr>
           <w:rFonts w:cstheme="minorHAnsi"/>
@@ -1914,7 +1790,7 @@
         </w:rPr>
         <w:t>Findings</w:t>
       </w:r>
-      <w:bookmarkEnd w:id="4"/>
+      <w:bookmarkEnd w:id="3"/>
     </w:p>
     <w:p>
       <w:pPr>
@@ -2757,6 +2633,7 @@
               <w:rPr>
                 <w:rFonts w:cstheme="minorHAnsi"/>
               </w:rPr>
+              <w:lastRenderedPageBreak/>
               <w:t>V-008</w:t>
             </w:r>
           </w:p>
@@ -2947,7 +2824,6 @@
               <w:rPr>
                 <w:rFonts w:cstheme="minorHAnsi"/>
               </w:rPr>
-              <w:lastRenderedPageBreak/>
               <w:t>V-010</w:t>
             </w:r>
           </w:p>
@@ -3664,6 +3540,7 @@
           <w:b/>
           <w:bCs/>
         </w:rPr>
+        <w:lastRenderedPageBreak/>
         <w:t>curl -s "http://127.0.0.1:8080/target_page.php?search=bee" -b cookies.txt -D - | sed -n '1,120p'</w:t>
       </w:r>
     </w:p>
@@ -3861,7 +3738,6 @@
           <w:b/>
           <w:bCs/>
         </w:rPr>
-        <w:lastRenderedPageBreak/>
         <w:t>Description:</w:t>
       </w:r>
       <w:r>
@@ -4456,6 +4332,7 @@
         <w:rPr>
           <w:rFonts w:cstheme="minorHAnsi"/>
         </w:rPr>
+        <w:lastRenderedPageBreak/>
         <w:br/>
       </w:r>
       <w:r>
@@ -4555,7 +4432,6 @@
         <w:rPr>
           <w:rFonts w:cstheme="minorHAnsi"/>
         </w:rPr>
-        <w:lastRenderedPageBreak/>
         <w:t>Submit payload to blog or change-secret endpoint:</w:t>
       </w:r>
     </w:p>
@@ -5120,6 +4996,7 @@
           <w:b/>
           <w:bCs/>
         </w:rPr>
+        <w:lastRenderedPageBreak/>
         <w:t>Evidence:</w:t>
       </w:r>
       <w:r>
@@ -5280,7 +5157,6 @@
         <w:rPr>
           <w:rFonts w:cstheme="minorHAnsi"/>
         </w:rPr>
-        <w:lastRenderedPageBreak/>
         <w:t>Unauthorized modification of other users’ data (privacy breach, account takeover).</w:t>
       </w:r>
     </w:p>
@@ -5840,6 +5716,7 @@
           <w:b/>
           <w:bCs/>
         </w:rPr>
+        <w:lastRenderedPageBreak/>
         <w:t>Evidence:</w:t>
       </w:r>
       <w:r>
@@ -6030,7 +5907,6 @@
         <w:rPr>
           <w:rFonts w:cstheme="minorHAnsi"/>
         </w:rPr>
-        <w:lastRenderedPageBreak/>
         <w:t>curl -I http://127.0.0.1:8080/ and observe no X-Frame-Options header.</w:t>
       </w:r>
     </w:p>
@@ -6525,6 +6401,7 @@
           <w:b/>
           <w:bCs/>
         </w:rPr>
+        <w:lastRenderedPageBreak/>
         <w:t>Evidence:</w:t>
       </w:r>
       <w:r>
@@ -6716,7 +6593,6 @@
         <w:rPr>
           <w:rFonts w:cstheme="minorHAnsi"/>
         </w:rPr>
-        <w:lastRenderedPageBreak/>
         <w:t>Risk of man-in-the-middle (MITM) attacks, credential theft, and data exposure.</w:t>
       </w:r>
     </w:p>
@@ -6905,7 +6781,7 @@
         </w:rPr>
         <w:t xml:space="preserve">6. </w:t>
       </w:r>
-      <w:bookmarkStart w:id="5" w:name="RiskAssessment"/>
+      <w:bookmarkStart w:id="4" w:name="RiskAssessment"/>
       <w:r>
         <w:rPr>
           <w:rFonts w:cstheme="minorHAnsi"/>
@@ -6914,7 +6790,7 @@
         </w:rPr>
         <w:t>Risk Assessment</w:t>
       </w:r>
-      <w:bookmarkEnd w:id="5"/>
+      <w:bookmarkEnd w:id="4"/>
     </w:p>
     <w:p>
       <w:pPr>
@@ -7895,6 +7771,7 @@
                 <w:b/>
                 <w:bCs/>
               </w:rPr>
+              <w:lastRenderedPageBreak/>
               <w:t>V-007</w:t>
             </w:r>
           </w:p>
@@ -8403,7 +8280,6 @@
                 <w:b/>
                 <w:bCs/>
               </w:rPr>
-              <w:lastRenderedPageBreak/>
               <w:t>V-011</w:t>
             </w:r>
           </w:p>
@@ -8798,7 +8674,7 @@
         </w:rPr>
         <w:t xml:space="preserve">7. </w:t>
       </w:r>
-      <w:bookmarkStart w:id="6" w:name="Recommendations"/>
+      <w:bookmarkStart w:id="5" w:name="Recommendations"/>
       <w:r>
         <w:rPr>
           <w:rFonts w:cstheme="minorHAnsi"/>
@@ -8807,7 +8683,7 @@
         </w:rPr>
         <w:t>Recommendations</w:t>
       </w:r>
-      <w:bookmarkEnd w:id="6"/>
+      <w:bookmarkEnd w:id="5"/>
     </w:p>
     <w:tbl>
       <w:tblPr>
@@ -9665,7 +9541,14 @@
               <w:rPr>
                 <w:rFonts w:cstheme="minorHAnsi"/>
               </w:rPr>
-              <w:t>Add headers: X-Frame-Options: SAMEORIGIN, X-Content-Type-Options: nosniff, Content-Security-Policy: default-src 'self'.</w:t>
+              <w:t xml:space="preserve">Add headers: X-Frame-Options: SAMEORIGIN, X-Content-Type-Options: </w:t>
+            </w:r>
+            <w:r>
+              <w:rPr>
+                <w:rFonts w:cstheme="minorHAnsi"/>
+              </w:rPr>
+              <w:lastRenderedPageBreak/>
+              <w:t>nosniff, Content-Security-Policy: default-src 'self'.</w:t>
             </w:r>
           </w:p>
         </w:tc>
@@ -9685,6 +9568,7 @@
               <w:rPr>
                 <w:rFonts w:cstheme="minorHAnsi"/>
               </w:rPr>
+              <w:lastRenderedPageBreak/>
               <w:t>Low</w:t>
             </w:r>
           </w:p>
@@ -10040,7 +9924,6 @@
               <w:rPr>
                 <w:rFonts w:cstheme="minorHAnsi"/>
               </w:rPr>
-              <w:lastRenderedPageBreak/>
               <w:t>High</w:t>
             </w:r>
           </w:p>
@@ -10976,7 +10859,7 @@
         </w:rPr>
         <w:t xml:space="preserve">8. </w:t>
       </w:r>
-      <w:bookmarkStart w:id="7" w:name="Conclusion"/>
+      <w:bookmarkStart w:id="6" w:name="Conclusion"/>
       <w:r>
         <w:rPr>
           <w:rFonts w:cstheme="minorHAnsi"/>
@@ -10985,7 +10868,7 @@
         </w:rPr>
         <w:t>Conclusion</w:t>
       </w:r>
-      <w:bookmarkEnd w:id="7"/>
+      <w:bookmarkEnd w:id="6"/>
     </w:p>
     <w:p>
       <w:pPr>
@@ -11042,7 +10925,14 @@
         <w:rPr>
           <w:rFonts w:cstheme="minorHAnsi"/>
         </w:rPr>
-        <w:t xml:space="preserve"> (SQL Injection, Stored XSS/CSRF, Unrestricted File Upload, and Directory Traversal). These findings highlight significant weaknesses in input validation, access control, and server configuration, which could lead to </w:t>
+        <w:t xml:space="preserve"> (SQL Injection, Stored XSS/CSRF, Unrestricted File Upload, and Directory Traversal). These findings highlight significant weaknesses in input validation, access control, and server </w:t>
+      </w:r>
+      <w:r>
+        <w:rPr>
+          <w:rFonts w:cstheme="minorHAnsi"/>
+        </w:rPr>
+        <w:lastRenderedPageBreak/>
+        <w:t xml:space="preserve">configuration, which could lead to </w:t>
       </w:r>
       <w:r>
         <w:rPr>
@@ -11223,7 +11113,7 @@
         </w:rPr>
         <w:t xml:space="preserve">9. </w:t>
       </w:r>
-      <w:bookmarkStart w:id="8" w:name="Appendices"/>
+      <w:bookmarkStart w:id="7" w:name="Appendices"/>
       <w:r>
         <w:rPr>
           <w:rFonts w:cstheme="minorHAnsi"/>
@@ -11232,7 +11122,7 @@
         </w:rPr>
         <w:t>Appendices</w:t>
       </w:r>
-      <w:bookmarkEnd w:id="8"/>
+      <w:bookmarkEnd w:id="7"/>
     </w:p>
     <w:p>
       <w:pPr>
@@ -12271,6 +12161,155 @@
     </w:lvl>
   </w:abstractNum>
   <w:abstractNum w:abstractNumId="5" w15:restartNumberingAfterBreak="0">
+    <w:nsid w:val="17583B9B"/>
+    <w:multiLevelType w:val="multilevel"/>
+    <w:tmpl w:val="E3CCA5EA"/>
+    <w:lvl w:ilvl="0">
+      <w:start w:val="1"/>
+      <w:numFmt w:val="bullet"/>
+      <w:lvlText w:val=""/>
+      <w:lvlJc w:val="left"/>
+      <w:pPr>
+        <w:tabs>
+          <w:tab w:val="num" w:pos="720"/>
+        </w:tabs>
+        <w:ind w:left="720" w:hanging="360"/>
+      </w:pPr>
+      <w:rPr>
+        <w:rFonts w:ascii="Symbol" w:hAnsi="Symbol" w:hint="default"/>
+        <w:sz w:val="20"/>
+      </w:rPr>
+    </w:lvl>
+    <w:lvl w:ilvl="1">
+      <w:start w:val="1"/>
+      <w:numFmt w:val="bullet"/>
+      <w:lvlText w:val="o"/>
+      <w:lvlJc w:val="left"/>
+      <w:pPr>
+        <w:tabs>
+          <w:tab w:val="num" w:pos="1440"/>
+        </w:tabs>
+        <w:ind w:left="1440" w:hanging="360"/>
+      </w:pPr>
+      <w:rPr>
+        <w:rFonts w:ascii="Courier New" w:hAnsi="Courier New" w:hint="default"/>
+        <w:sz w:val="20"/>
+      </w:rPr>
+    </w:lvl>
+    <w:lvl w:ilvl="2" w:tentative="1">
+      <w:start w:val="1"/>
+      <w:numFmt w:val="bullet"/>
+      <w:lvlText w:val=""/>
+      <w:lvlJc w:val="left"/>
+      <w:pPr>
+        <w:tabs>
+          <w:tab w:val="num" w:pos="2160"/>
+        </w:tabs>
+        <w:ind w:left="2160" w:hanging="360"/>
+      </w:pPr>
+      <w:rPr>
+        <w:rFonts w:ascii="Wingdings" w:hAnsi="Wingdings" w:hint="default"/>
+        <w:sz w:val="20"/>
+      </w:rPr>
+    </w:lvl>
+    <w:lvl w:ilvl="3" w:tentative="1">
+      <w:start w:val="1"/>
+      <w:numFmt w:val="bullet"/>
+      <w:lvlText w:val=""/>
+      <w:lvlJc w:val="left"/>
+      <w:pPr>
+        <w:tabs>
+          <w:tab w:val="num" w:pos="2880"/>
+        </w:tabs>
+        <w:ind w:left="2880" w:hanging="360"/>
+      </w:pPr>
+      <w:rPr>
+        <w:rFonts w:ascii="Wingdings" w:hAnsi="Wingdings" w:hint="default"/>
+        <w:sz w:val="20"/>
+      </w:rPr>
+    </w:lvl>
+    <w:lvl w:ilvl="4" w:tentative="1">
+      <w:start w:val="1"/>
+      <w:numFmt w:val="bullet"/>
+      <w:lvlText w:val=""/>
+      <w:lvlJc w:val="left"/>
+      <w:pPr>
+        <w:tabs>
+          <w:tab w:val="num" w:pos="3600"/>
+        </w:tabs>
+        <w:ind w:left="3600" w:hanging="360"/>
+      </w:pPr>
+      <w:rPr>
+        <w:rFonts w:ascii="Wingdings" w:hAnsi="Wingdings" w:hint="default"/>
+        <w:sz w:val="20"/>
+      </w:rPr>
+    </w:lvl>
+    <w:lvl w:ilvl="5" w:tentative="1">
+      <w:start w:val="1"/>
+      <w:numFmt w:val="bullet"/>
+      <w:lvlText w:val=""/>
+      <w:lvlJc w:val="left"/>
+      <w:pPr>
+        <w:tabs>
+          <w:tab w:val="num" w:pos="4320"/>
+        </w:tabs>
+        <w:ind w:left="4320" w:hanging="360"/>
+      </w:pPr>
+      <w:rPr>
+        <w:rFonts w:ascii="Wingdings" w:hAnsi="Wingdings" w:hint="default"/>
+        <w:sz w:val="20"/>
+      </w:rPr>
+    </w:lvl>
+    <w:lvl w:ilvl="6" w:tentative="1">
+      <w:start w:val="1"/>
+      <w:numFmt w:val="bullet"/>
+      <w:lvlText w:val=""/>
+      <w:lvlJc w:val="left"/>
+      <w:pPr>
+        <w:tabs>
+          <w:tab w:val="num" w:pos="5040"/>
+        </w:tabs>
+        <w:ind w:left="5040" w:hanging="360"/>
+      </w:pPr>
+      <w:rPr>
+        <w:rFonts w:ascii="Wingdings" w:hAnsi="Wingdings" w:hint="default"/>
+        <w:sz w:val="20"/>
+      </w:rPr>
+    </w:lvl>
+    <w:lvl w:ilvl="7" w:tentative="1">
+      <w:start w:val="1"/>
+      <w:numFmt w:val="bullet"/>
+      <w:lvlText w:val=""/>
+      <w:lvlJc w:val="left"/>
+      <w:pPr>
+        <w:tabs>
+          <w:tab w:val="num" w:pos="5760"/>
+        </w:tabs>
+        <w:ind w:left="5760" w:hanging="360"/>
+      </w:pPr>
+      <w:rPr>
+        <w:rFonts w:ascii="Wingdings" w:hAnsi="Wingdings" w:hint="default"/>
+        <w:sz w:val="20"/>
+      </w:rPr>
+    </w:lvl>
+    <w:lvl w:ilvl="8" w:tentative="1">
+      <w:start w:val="1"/>
+      <w:numFmt w:val="bullet"/>
+      <w:lvlText w:val=""/>
+      <w:lvlJc w:val="left"/>
+      <w:pPr>
+        <w:tabs>
+          <w:tab w:val="num" w:pos="6480"/>
+        </w:tabs>
+        <w:ind w:left="6480" w:hanging="360"/>
+      </w:pPr>
+      <w:rPr>
+        <w:rFonts w:ascii="Wingdings" w:hAnsi="Wingdings" w:hint="default"/>
+        <w:sz w:val="20"/>
+      </w:rPr>
+    </w:lvl>
+  </w:abstractNum>
+  <w:abstractNum w:abstractNumId="6" w15:restartNumberingAfterBreak="0">
     <w:nsid w:val="1A72388B"/>
     <w:multiLevelType w:val="multilevel"/>
     <w:tmpl w:val="CB2AC1B2"/>
@@ -12419,7 +12458,7 @@
       </w:rPr>
     </w:lvl>
   </w:abstractNum>
-  <w:abstractNum w:abstractNumId="6" w15:restartNumberingAfterBreak="0">
+  <w:abstractNum w:abstractNumId="7" w15:restartNumberingAfterBreak="0">
     <w:nsid w:val="1AFE2F62"/>
     <w:multiLevelType w:val="multilevel"/>
     <w:tmpl w:val="FD184FD4"/>
@@ -12568,7 +12607,7 @@
       </w:rPr>
     </w:lvl>
   </w:abstractNum>
-  <w:abstractNum w:abstractNumId="7" w15:restartNumberingAfterBreak="0">
+  <w:abstractNum w:abstractNumId="8" w15:restartNumberingAfterBreak="0">
     <w:nsid w:val="208535B9"/>
     <w:multiLevelType w:val="multilevel"/>
     <w:tmpl w:val="5C627B58"/>
@@ -12717,7 +12756,7 @@
       </w:rPr>
     </w:lvl>
   </w:abstractNum>
-  <w:abstractNum w:abstractNumId="8" w15:restartNumberingAfterBreak="0">
+  <w:abstractNum w:abstractNumId="9" w15:restartNumberingAfterBreak="0">
     <w:nsid w:val="20B569B5"/>
     <w:multiLevelType w:val="multilevel"/>
     <w:tmpl w:val="2CF29620"/>
@@ -12866,7 +12905,7 @@
       </w:rPr>
     </w:lvl>
   </w:abstractNum>
-  <w:abstractNum w:abstractNumId="9" w15:restartNumberingAfterBreak="0">
+  <w:abstractNum w:abstractNumId="10" w15:restartNumberingAfterBreak="0">
     <w:nsid w:val="248411E5"/>
     <w:multiLevelType w:val="multilevel"/>
     <w:tmpl w:val="86E23398"/>
@@ -13015,7 +13054,7 @@
       </w:rPr>
     </w:lvl>
   </w:abstractNum>
-  <w:abstractNum w:abstractNumId="10" w15:restartNumberingAfterBreak="0">
+  <w:abstractNum w:abstractNumId="11" w15:restartNumberingAfterBreak="0">
     <w:nsid w:val="2A314EF5"/>
     <w:multiLevelType w:val="multilevel"/>
     <w:tmpl w:val="AE2AFDF4"/>
@@ -13128,7 +13167,7 @@
       </w:pPr>
     </w:lvl>
   </w:abstractNum>
-  <w:abstractNum w:abstractNumId="11" w15:restartNumberingAfterBreak="0">
+  <w:abstractNum w:abstractNumId="12" w15:restartNumberingAfterBreak="0">
     <w:nsid w:val="2CA74CFC"/>
     <w:multiLevelType w:val="multilevel"/>
     <w:tmpl w:val="671AC0A0"/>
@@ -13277,7 +13316,7 @@
       </w:rPr>
     </w:lvl>
   </w:abstractNum>
-  <w:abstractNum w:abstractNumId="12" w15:restartNumberingAfterBreak="0">
+  <w:abstractNum w:abstractNumId="13" w15:restartNumberingAfterBreak="0">
     <w:nsid w:val="30A8679A"/>
     <w:multiLevelType w:val="multilevel"/>
     <w:tmpl w:val="BCEAE3A0"/>
@@ -13426,7 +13465,7 @@
       </w:rPr>
     </w:lvl>
   </w:abstractNum>
-  <w:abstractNum w:abstractNumId="13" w15:restartNumberingAfterBreak="0">
+  <w:abstractNum w:abstractNumId="14" w15:restartNumberingAfterBreak="0">
     <w:nsid w:val="32C03B67"/>
     <w:multiLevelType w:val="multilevel"/>
     <w:tmpl w:val="2CE6CE1C"/>
@@ -13575,7 +13614,7 @@
       </w:rPr>
     </w:lvl>
   </w:abstractNum>
-  <w:abstractNum w:abstractNumId="14" w15:restartNumberingAfterBreak="0">
+  <w:abstractNum w:abstractNumId="15" w15:restartNumberingAfterBreak="0">
     <w:nsid w:val="32E526B1"/>
     <w:multiLevelType w:val="multilevel"/>
     <w:tmpl w:val="0C9E4C0E"/>
@@ -13724,7 +13763,7 @@
       </w:rPr>
     </w:lvl>
   </w:abstractNum>
-  <w:abstractNum w:abstractNumId="15" w15:restartNumberingAfterBreak="0">
+  <w:abstractNum w:abstractNumId="16" w15:restartNumberingAfterBreak="0">
     <w:nsid w:val="37462AB4"/>
     <w:multiLevelType w:val="multilevel"/>
     <w:tmpl w:val="D06A008E"/>
@@ -13873,7 +13912,7 @@
       </w:rPr>
     </w:lvl>
   </w:abstractNum>
-  <w:abstractNum w:abstractNumId="16" w15:restartNumberingAfterBreak="0">
+  <w:abstractNum w:abstractNumId="17" w15:restartNumberingAfterBreak="0">
     <w:nsid w:val="396504B6"/>
     <w:multiLevelType w:val="multilevel"/>
     <w:tmpl w:val="EE98EFE4"/>
@@ -14022,7 +14061,7 @@
       </w:rPr>
     </w:lvl>
   </w:abstractNum>
-  <w:abstractNum w:abstractNumId="17" w15:restartNumberingAfterBreak="0">
+  <w:abstractNum w:abstractNumId="18" w15:restartNumberingAfterBreak="0">
     <w:nsid w:val="3C5A117A"/>
     <w:multiLevelType w:val="multilevel"/>
     <w:tmpl w:val="42A88CE8"/>
@@ -14135,7 +14174,7 @@
       </w:pPr>
     </w:lvl>
   </w:abstractNum>
-  <w:abstractNum w:abstractNumId="18" w15:restartNumberingAfterBreak="0">
+  <w:abstractNum w:abstractNumId="19" w15:restartNumberingAfterBreak="0">
     <w:nsid w:val="3CC21097"/>
     <w:multiLevelType w:val="multilevel"/>
     <w:tmpl w:val="27E4C386"/>
@@ -14248,7 +14287,7 @@
       </w:pPr>
     </w:lvl>
   </w:abstractNum>
-  <w:abstractNum w:abstractNumId="19" w15:restartNumberingAfterBreak="0">
+  <w:abstractNum w:abstractNumId="20" w15:restartNumberingAfterBreak="0">
     <w:nsid w:val="3F933B6B"/>
     <w:multiLevelType w:val="multilevel"/>
     <w:tmpl w:val="546E9150"/>
@@ -14397,7 +14436,7 @@
       </w:rPr>
     </w:lvl>
   </w:abstractNum>
-  <w:abstractNum w:abstractNumId="20" w15:restartNumberingAfterBreak="0">
+  <w:abstractNum w:abstractNumId="21" w15:restartNumberingAfterBreak="0">
     <w:nsid w:val="41D83B5D"/>
     <w:multiLevelType w:val="multilevel"/>
     <w:tmpl w:val="5C86E04E"/>
@@ -14546,7 +14585,7 @@
       </w:rPr>
     </w:lvl>
   </w:abstractNum>
-  <w:abstractNum w:abstractNumId="21" w15:restartNumberingAfterBreak="0">
+  <w:abstractNum w:abstractNumId="22" w15:restartNumberingAfterBreak="0">
     <w:nsid w:val="44E13BB2"/>
     <w:multiLevelType w:val="multilevel"/>
     <w:tmpl w:val="9B1C1D48"/>
@@ -14695,7 +14734,7 @@
       </w:rPr>
     </w:lvl>
   </w:abstractNum>
-  <w:abstractNum w:abstractNumId="22" w15:restartNumberingAfterBreak="0">
+  <w:abstractNum w:abstractNumId="23" w15:restartNumberingAfterBreak="0">
     <w:nsid w:val="472469DC"/>
     <w:multiLevelType w:val="multilevel"/>
     <w:tmpl w:val="B6288C6A"/>
@@ -14808,7 +14847,156 @@
       </w:pPr>
     </w:lvl>
   </w:abstractNum>
-  <w:abstractNum w:abstractNumId="23" w15:restartNumberingAfterBreak="0">
+  <w:abstractNum w:abstractNumId="24" w15:restartNumberingAfterBreak="0">
+    <w:nsid w:val="47EA25D8"/>
+    <w:multiLevelType w:val="multilevel"/>
+    <w:tmpl w:val="20DCDA64"/>
+    <w:lvl w:ilvl="0">
+      <w:start w:val="1"/>
+      <w:numFmt w:val="bullet"/>
+      <w:lvlText w:val=""/>
+      <w:lvlJc w:val="left"/>
+      <w:pPr>
+        <w:tabs>
+          <w:tab w:val="num" w:pos="720"/>
+        </w:tabs>
+        <w:ind w:left="720" w:hanging="360"/>
+      </w:pPr>
+      <w:rPr>
+        <w:rFonts w:ascii="Symbol" w:hAnsi="Symbol" w:hint="default"/>
+        <w:sz w:val="20"/>
+      </w:rPr>
+    </w:lvl>
+    <w:lvl w:ilvl="1" w:tentative="1">
+      <w:start w:val="1"/>
+      <w:numFmt w:val="bullet"/>
+      <w:lvlText w:val="o"/>
+      <w:lvlJc w:val="left"/>
+      <w:pPr>
+        <w:tabs>
+          <w:tab w:val="num" w:pos="1440"/>
+        </w:tabs>
+        <w:ind w:left="1440" w:hanging="360"/>
+      </w:pPr>
+      <w:rPr>
+        <w:rFonts w:ascii="Courier New" w:hAnsi="Courier New" w:hint="default"/>
+        <w:sz w:val="20"/>
+      </w:rPr>
+    </w:lvl>
+    <w:lvl w:ilvl="2" w:tentative="1">
+      <w:start w:val="1"/>
+      <w:numFmt w:val="bullet"/>
+      <w:lvlText w:val=""/>
+      <w:lvlJc w:val="left"/>
+      <w:pPr>
+        <w:tabs>
+          <w:tab w:val="num" w:pos="2160"/>
+        </w:tabs>
+        <w:ind w:left="2160" w:hanging="360"/>
+      </w:pPr>
+      <w:rPr>
+        <w:rFonts w:ascii="Wingdings" w:hAnsi="Wingdings" w:hint="default"/>
+        <w:sz w:val="20"/>
+      </w:rPr>
+    </w:lvl>
+    <w:lvl w:ilvl="3" w:tentative="1">
+      <w:start w:val="1"/>
+      <w:numFmt w:val="bullet"/>
+      <w:lvlText w:val=""/>
+      <w:lvlJc w:val="left"/>
+      <w:pPr>
+        <w:tabs>
+          <w:tab w:val="num" w:pos="2880"/>
+        </w:tabs>
+        <w:ind w:left="2880" w:hanging="360"/>
+      </w:pPr>
+      <w:rPr>
+        <w:rFonts w:ascii="Wingdings" w:hAnsi="Wingdings" w:hint="default"/>
+        <w:sz w:val="20"/>
+      </w:rPr>
+    </w:lvl>
+    <w:lvl w:ilvl="4" w:tentative="1">
+      <w:start w:val="1"/>
+      <w:numFmt w:val="bullet"/>
+      <w:lvlText w:val=""/>
+      <w:lvlJc w:val="left"/>
+      <w:pPr>
+        <w:tabs>
+          <w:tab w:val="num" w:pos="3600"/>
+        </w:tabs>
+        <w:ind w:left="3600" w:hanging="360"/>
+      </w:pPr>
+      <w:rPr>
+        <w:rFonts w:ascii="Wingdings" w:hAnsi="Wingdings" w:hint="default"/>
+        <w:sz w:val="20"/>
+      </w:rPr>
+    </w:lvl>
+    <w:lvl w:ilvl="5" w:tentative="1">
+      <w:start w:val="1"/>
+      <w:numFmt w:val="bullet"/>
+      <w:lvlText w:val=""/>
+      <w:lvlJc w:val="left"/>
+      <w:pPr>
+        <w:tabs>
+          <w:tab w:val="num" w:pos="4320"/>
+        </w:tabs>
+        <w:ind w:left="4320" w:hanging="360"/>
+      </w:pPr>
+      <w:rPr>
+        <w:rFonts w:ascii="Wingdings" w:hAnsi="Wingdings" w:hint="default"/>
+        <w:sz w:val="20"/>
+      </w:rPr>
+    </w:lvl>
+    <w:lvl w:ilvl="6" w:tentative="1">
+      <w:start w:val="1"/>
+      <w:numFmt w:val="bullet"/>
+      <w:lvlText w:val=""/>
+      <w:lvlJc w:val="left"/>
+      <w:pPr>
+        <w:tabs>
+          <w:tab w:val="num" w:pos="5040"/>
+        </w:tabs>
+        <w:ind w:left="5040" w:hanging="360"/>
+      </w:pPr>
+      <w:rPr>
+        <w:rFonts w:ascii="Wingdings" w:hAnsi="Wingdings" w:hint="default"/>
+        <w:sz w:val="20"/>
+      </w:rPr>
+    </w:lvl>
+    <w:lvl w:ilvl="7" w:tentative="1">
+      <w:start w:val="1"/>
+      <w:numFmt w:val="bullet"/>
+      <w:lvlText w:val=""/>
+      <w:lvlJc w:val="left"/>
+      <w:pPr>
+        <w:tabs>
+          <w:tab w:val="num" w:pos="5760"/>
+        </w:tabs>
+        <w:ind w:left="5760" w:hanging="360"/>
+      </w:pPr>
+      <w:rPr>
+        <w:rFonts w:ascii="Wingdings" w:hAnsi="Wingdings" w:hint="default"/>
+        <w:sz w:val="20"/>
+      </w:rPr>
+    </w:lvl>
+    <w:lvl w:ilvl="8" w:tentative="1">
+      <w:start w:val="1"/>
+      <w:numFmt w:val="bullet"/>
+      <w:lvlText w:val=""/>
+      <w:lvlJc w:val="left"/>
+      <w:pPr>
+        <w:tabs>
+          <w:tab w:val="num" w:pos="6480"/>
+        </w:tabs>
+        <w:ind w:left="6480" w:hanging="360"/>
+      </w:pPr>
+      <w:rPr>
+        <w:rFonts w:ascii="Wingdings" w:hAnsi="Wingdings" w:hint="default"/>
+        <w:sz w:val="20"/>
+      </w:rPr>
+    </w:lvl>
+  </w:abstractNum>
+  <w:abstractNum w:abstractNumId="25" w15:restartNumberingAfterBreak="0">
     <w:nsid w:val="4EE03937"/>
     <w:multiLevelType w:val="multilevel"/>
     <w:tmpl w:val="8994992A"/>
@@ -14957,7 +15145,7 @@
       </w:rPr>
     </w:lvl>
   </w:abstractNum>
-  <w:abstractNum w:abstractNumId="24" w15:restartNumberingAfterBreak="0">
+  <w:abstractNum w:abstractNumId="26" w15:restartNumberingAfterBreak="0">
     <w:nsid w:val="5170765F"/>
     <w:multiLevelType w:val="multilevel"/>
     <w:tmpl w:val="D584B806"/>
@@ -15074,7 +15262,7 @@
       </w:pPr>
     </w:lvl>
   </w:abstractNum>
-  <w:abstractNum w:abstractNumId="25" w15:restartNumberingAfterBreak="0">
+  <w:abstractNum w:abstractNumId="27" w15:restartNumberingAfterBreak="0">
     <w:nsid w:val="53F64FF8"/>
     <w:multiLevelType w:val="multilevel"/>
     <w:tmpl w:val="5EDC9596"/>
@@ -15223,7 +15411,156 @@
       </w:rPr>
     </w:lvl>
   </w:abstractNum>
-  <w:abstractNum w:abstractNumId="26" w15:restartNumberingAfterBreak="0">
+  <w:abstractNum w:abstractNumId="28" w15:restartNumberingAfterBreak="0">
+    <w:nsid w:val="54994015"/>
+    <w:multiLevelType w:val="multilevel"/>
+    <w:tmpl w:val="4BD0BBCA"/>
+    <w:lvl w:ilvl="0">
+      <w:start w:val="1"/>
+      <w:numFmt w:val="bullet"/>
+      <w:lvlText w:val=""/>
+      <w:lvlJc w:val="left"/>
+      <w:pPr>
+        <w:tabs>
+          <w:tab w:val="num" w:pos="720"/>
+        </w:tabs>
+        <w:ind w:left="720" w:hanging="360"/>
+      </w:pPr>
+      <w:rPr>
+        <w:rFonts w:ascii="Symbol" w:hAnsi="Symbol" w:hint="default"/>
+        <w:sz w:val="20"/>
+      </w:rPr>
+    </w:lvl>
+    <w:lvl w:ilvl="1" w:tentative="1">
+      <w:start w:val="1"/>
+      <w:numFmt w:val="bullet"/>
+      <w:lvlText w:val="o"/>
+      <w:lvlJc w:val="left"/>
+      <w:pPr>
+        <w:tabs>
+          <w:tab w:val="num" w:pos="1440"/>
+        </w:tabs>
+        <w:ind w:left="1440" w:hanging="360"/>
+      </w:pPr>
+      <w:rPr>
+        <w:rFonts w:ascii="Courier New" w:hAnsi="Courier New" w:hint="default"/>
+        <w:sz w:val="20"/>
+      </w:rPr>
+    </w:lvl>
+    <w:lvl w:ilvl="2" w:tentative="1">
+      <w:start w:val="1"/>
+      <w:numFmt w:val="bullet"/>
+      <w:lvlText w:val=""/>
+      <w:lvlJc w:val="left"/>
+      <w:pPr>
+        <w:tabs>
+          <w:tab w:val="num" w:pos="2160"/>
+        </w:tabs>
+        <w:ind w:left="2160" w:hanging="360"/>
+      </w:pPr>
+      <w:rPr>
+        <w:rFonts w:ascii="Wingdings" w:hAnsi="Wingdings" w:hint="default"/>
+        <w:sz w:val="20"/>
+      </w:rPr>
+    </w:lvl>
+    <w:lvl w:ilvl="3" w:tentative="1">
+      <w:start w:val="1"/>
+      <w:numFmt w:val="bullet"/>
+      <w:lvlText w:val=""/>
+      <w:lvlJc w:val="left"/>
+      <w:pPr>
+        <w:tabs>
+          <w:tab w:val="num" w:pos="2880"/>
+        </w:tabs>
+        <w:ind w:left="2880" w:hanging="360"/>
+      </w:pPr>
+      <w:rPr>
+        <w:rFonts w:ascii="Wingdings" w:hAnsi="Wingdings" w:hint="default"/>
+        <w:sz w:val="20"/>
+      </w:rPr>
+    </w:lvl>
+    <w:lvl w:ilvl="4" w:tentative="1">
+      <w:start w:val="1"/>
+      <w:numFmt w:val="bullet"/>
+      <w:lvlText w:val=""/>
+      <w:lvlJc w:val="left"/>
+      <w:pPr>
+        <w:tabs>
+          <w:tab w:val="num" w:pos="3600"/>
+        </w:tabs>
+        <w:ind w:left="3600" w:hanging="360"/>
+      </w:pPr>
+      <w:rPr>
+        <w:rFonts w:ascii="Wingdings" w:hAnsi="Wingdings" w:hint="default"/>
+        <w:sz w:val="20"/>
+      </w:rPr>
+    </w:lvl>
+    <w:lvl w:ilvl="5" w:tentative="1">
+      <w:start w:val="1"/>
+      <w:numFmt w:val="bullet"/>
+      <w:lvlText w:val=""/>
+      <w:lvlJc w:val="left"/>
+      <w:pPr>
+        <w:tabs>
+          <w:tab w:val="num" w:pos="4320"/>
+        </w:tabs>
+        <w:ind w:left="4320" w:hanging="360"/>
+      </w:pPr>
+      <w:rPr>
+        <w:rFonts w:ascii="Wingdings" w:hAnsi="Wingdings" w:hint="default"/>
+        <w:sz w:val="20"/>
+      </w:rPr>
+    </w:lvl>
+    <w:lvl w:ilvl="6" w:tentative="1">
+      <w:start w:val="1"/>
+      <w:numFmt w:val="bullet"/>
+      <w:lvlText w:val=""/>
+      <w:lvlJc w:val="left"/>
+      <w:pPr>
+        <w:tabs>
+          <w:tab w:val="num" w:pos="5040"/>
+        </w:tabs>
+        <w:ind w:left="5040" w:hanging="360"/>
+      </w:pPr>
+      <w:rPr>
+        <w:rFonts w:ascii="Wingdings" w:hAnsi="Wingdings" w:hint="default"/>
+        <w:sz w:val="20"/>
+      </w:rPr>
+    </w:lvl>
+    <w:lvl w:ilvl="7" w:tentative="1">
+      <w:start w:val="1"/>
+      <w:numFmt w:val="bullet"/>
+      <w:lvlText w:val=""/>
+      <w:lvlJc w:val="left"/>
+      <w:pPr>
+        <w:tabs>
+          <w:tab w:val="num" w:pos="5760"/>
+        </w:tabs>
+        <w:ind w:left="5760" w:hanging="360"/>
+      </w:pPr>
+      <w:rPr>
+        <w:rFonts w:ascii="Wingdings" w:hAnsi="Wingdings" w:hint="default"/>
+        <w:sz w:val="20"/>
+      </w:rPr>
+    </w:lvl>
+    <w:lvl w:ilvl="8" w:tentative="1">
+      <w:start w:val="1"/>
+      <w:numFmt w:val="bullet"/>
+      <w:lvlText w:val=""/>
+      <w:lvlJc w:val="left"/>
+      <w:pPr>
+        <w:tabs>
+          <w:tab w:val="num" w:pos="6480"/>
+        </w:tabs>
+        <w:ind w:left="6480" w:hanging="360"/>
+      </w:pPr>
+      <w:rPr>
+        <w:rFonts w:ascii="Wingdings" w:hAnsi="Wingdings" w:hint="default"/>
+        <w:sz w:val="20"/>
+      </w:rPr>
+    </w:lvl>
+  </w:abstractNum>
+  <w:abstractNum w:abstractNumId="29" w15:restartNumberingAfterBreak="0">
     <w:nsid w:val="554D2B2D"/>
     <w:multiLevelType w:val="multilevel"/>
     <w:tmpl w:val="2D5A49DE"/>
@@ -15336,7 +15673,7 @@
       </w:pPr>
     </w:lvl>
   </w:abstractNum>
-  <w:abstractNum w:abstractNumId="27" w15:restartNumberingAfterBreak="0">
+  <w:abstractNum w:abstractNumId="30" w15:restartNumberingAfterBreak="0">
     <w:nsid w:val="5BAA5A6F"/>
     <w:multiLevelType w:val="multilevel"/>
     <w:tmpl w:val="4356BF7A"/>
@@ -15449,7 +15786,7 @@
       </w:pPr>
     </w:lvl>
   </w:abstractNum>
-  <w:abstractNum w:abstractNumId="28" w15:restartNumberingAfterBreak="0">
+  <w:abstractNum w:abstractNumId="31" w15:restartNumberingAfterBreak="0">
     <w:nsid w:val="5FEB758C"/>
     <w:multiLevelType w:val="multilevel"/>
     <w:tmpl w:val="AE6875B2"/>
@@ -15562,7 +15899,7 @@
       </w:pPr>
     </w:lvl>
   </w:abstractNum>
-  <w:abstractNum w:abstractNumId="29" w15:restartNumberingAfterBreak="0">
+  <w:abstractNum w:abstractNumId="32" w15:restartNumberingAfterBreak="0">
     <w:nsid w:val="668120CC"/>
     <w:multiLevelType w:val="multilevel"/>
     <w:tmpl w:val="E26E4700"/>
@@ -15707,7 +16044,7 @@
       </w:rPr>
     </w:lvl>
   </w:abstractNum>
-  <w:abstractNum w:abstractNumId="30" w15:restartNumberingAfterBreak="0">
+  <w:abstractNum w:abstractNumId="33" w15:restartNumberingAfterBreak="0">
     <w:nsid w:val="67DD4FCB"/>
     <w:multiLevelType w:val="multilevel"/>
     <w:tmpl w:val="B82AAF76"/>
@@ -15856,7 +16193,7 @@
       </w:rPr>
     </w:lvl>
   </w:abstractNum>
-  <w:abstractNum w:abstractNumId="31" w15:restartNumberingAfterBreak="0">
+  <w:abstractNum w:abstractNumId="34" w15:restartNumberingAfterBreak="0">
     <w:nsid w:val="6C8920C0"/>
     <w:multiLevelType w:val="multilevel"/>
     <w:tmpl w:val="5E2ADBAA"/>
@@ -15969,7 +16306,7 @@
       </w:pPr>
     </w:lvl>
   </w:abstractNum>
-  <w:abstractNum w:abstractNumId="32" w15:restartNumberingAfterBreak="0">
+  <w:abstractNum w:abstractNumId="35" w15:restartNumberingAfterBreak="0">
     <w:nsid w:val="6DCF64AE"/>
     <w:multiLevelType w:val="multilevel"/>
     <w:tmpl w:val="8446F418"/>
@@ -16114,7 +16451,7 @@
       </w:rPr>
     </w:lvl>
   </w:abstractNum>
-  <w:abstractNum w:abstractNumId="33" w15:restartNumberingAfterBreak="0">
+  <w:abstractNum w:abstractNumId="36" w15:restartNumberingAfterBreak="0">
     <w:nsid w:val="6ED22DC0"/>
     <w:multiLevelType w:val="multilevel"/>
     <w:tmpl w:val="BC4E86DE"/>
@@ -16263,7 +16600,7 @@
       </w:rPr>
     </w:lvl>
   </w:abstractNum>
-  <w:abstractNum w:abstractNumId="34" w15:restartNumberingAfterBreak="0">
+  <w:abstractNum w:abstractNumId="37" w15:restartNumberingAfterBreak="0">
     <w:nsid w:val="75051C11"/>
     <w:multiLevelType w:val="multilevel"/>
     <w:tmpl w:val="D818B15A"/>
@@ -16412,7 +16749,7 @@
       </w:rPr>
     </w:lvl>
   </w:abstractNum>
-  <w:abstractNum w:abstractNumId="35" w15:restartNumberingAfterBreak="0">
+  <w:abstractNum w:abstractNumId="38" w15:restartNumberingAfterBreak="0">
     <w:nsid w:val="7A33395F"/>
     <w:multiLevelType w:val="multilevel"/>
     <w:tmpl w:val="728A9BEC"/>
@@ -16525,7 +16862,7 @@
       </w:pPr>
     </w:lvl>
   </w:abstractNum>
-  <w:abstractNum w:abstractNumId="36" w15:restartNumberingAfterBreak="0">
+  <w:abstractNum w:abstractNumId="39" w15:restartNumberingAfterBreak="0">
     <w:nsid w:val="7BE14CB7"/>
     <w:multiLevelType w:val="multilevel"/>
     <w:tmpl w:val="8E18C0CE"/>
@@ -16638,7 +16975,7 @@
       </w:pPr>
     </w:lvl>
   </w:abstractNum>
-  <w:abstractNum w:abstractNumId="37" w15:restartNumberingAfterBreak="0">
+  <w:abstractNum w:abstractNumId="40" w15:restartNumberingAfterBreak="0">
     <w:nsid w:val="7BED00AA"/>
     <w:multiLevelType w:val="multilevel"/>
     <w:tmpl w:val="3E688788"/>
@@ -16787,7 +17124,7 @@
       </w:rPr>
     </w:lvl>
   </w:abstractNum>
-  <w:abstractNum w:abstractNumId="38" w15:restartNumberingAfterBreak="0">
+  <w:abstractNum w:abstractNumId="41" w15:restartNumberingAfterBreak="0">
     <w:nsid w:val="7E863FFC"/>
     <w:multiLevelType w:val="multilevel"/>
     <w:tmpl w:val="BB6466C8"/>
@@ -16940,118 +17277,127 @@
     <w:abstractNumId w:val="2"/>
   </w:num>
   <w:num w:numId="2" w16cid:durableId="496382983">
-    <w:abstractNumId w:val="25"/>
+    <w:abstractNumId w:val="27"/>
   </w:num>
   <w:num w:numId="3" w16cid:durableId="915481043">
-    <w:abstractNumId w:val="7"/>
+    <w:abstractNumId w:val="8"/>
   </w:num>
   <w:num w:numId="4" w16cid:durableId="1263032490">
+    <w:abstractNumId w:val="22"/>
+  </w:num>
+  <w:num w:numId="5" w16cid:durableId="1295939771">
     <w:abstractNumId w:val="21"/>
   </w:num>
-  <w:num w:numId="5" w16cid:durableId="1295939771">
-    <w:abstractNumId w:val="20"/>
-  </w:num>
   <w:num w:numId="6" w16cid:durableId="1104569495">
-    <w:abstractNumId w:val="16"/>
+    <w:abstractNumId w:val="17"/>
   </w:num>
   <w:num w:numId="7" w16cid:durableId="193035429">
-    <w:abstractNumId w:val="29"/>
+    <w:abstractNumId w:val="32"/>
   </w:num>
   <w:num w:numId="8" w16cid:durableId="1971544924">
-    <w:abstractNumId w:val="8"/>
+    <w:abstractNumId w:val="9"/>
   </w:num>
   <w:num w:numId="9" w16cid:durableId="1705860478">
-    <w:abstractNumId w:val="37"/>
+    <w:abstractNumId w:val="40"/>
   </w:num>
   <w:num w:numId="10" w16cid:durableId="2064215288">
     <w:abstractNumId w:val="0"/>
   </w:num>
   <w:num w:numId="11" w16cid:durableId="1873835505">
-    <w:abstractNumId w:val="32"/>
+    <w:abstractNumId w:val="35"/>
   </w:num>
   <w:num w:numId="12" w16cid:durableId="475878648">
-    <w:abstractNumId w:val="34"/>
+    <w:abstractNumId w:val="37"/>
   </w:num>
   <w:num w:numId="13" w16cid:durableId="488864781">
-    <w:abstractNumId w:val="14"/>
+    <w:abstractNumId w:val="15"/>
   </w:num>
   <w:num w:numId="14" w16cid:durableId="1999069725">
-    <w:abstractNumId w:val="6"/>
+    <w:abstractNumId w:val="7"/>
   </w:num>
   <w:num w:numId="15" w16cid:durableId="575676712">
-    <w:abstractNumId w:val="22"/>
+    <w:abstractNumId w:val="23"/>
   </w:num>
   <w:num w:numId="16" w16cid:durableId="1252423510">
-    <w:abstractNumId w:val="15"/>
+    <w:abstractNumId w:val="16"/>
   </w:num>
   <w:num w:numId="17" w16cid:durableId="149836751">
-    <w:abstractNumId w:val="36"/>
+    <w:abstractNumId w:val="39"/>
   </w:num>
   <w:num w:numId="18" w16cid:durableId="301617436">
-    <w:abstractNumId w:val="35"/>
+    <w:abstractNumId w:val="38"/>
   </w:num>
   <w:num w:numId="19" w16cid:durableId="728722055">
-    <w:abstractNumId w:val="33"/>
+    <w:abstractNumId w:val="36"/>
   </w:num>
   <w:num w:numId="20" w16cid:durableId="1583444131">
     <w:abstractNumId w:val="1"/>
   </w:num>
   <w:num w:numId="21" w16cid:durableId="559481900">
-    <w:abstractNumId w:val="27"/>
+    <w:abstractNumId w:val="30"/>
   </w:num>
   <w:num w:numId="22" w16cid:durableId="585651255">
-    <w:abstractNumId w:val="19"/>
+    <w:abstractNumId w:val="20"/>
   </w:num>
   <w:num w:numId="23" w16cid:durableId="1209682282">
     <w:abstractNumId w:val="3"/>
   </w:num>
   <w:num w:numId="24" w16cid:durableId="577444102">
-    <w:abstractNumId w:val="5"/>
+    <w:abstractNumId w:val="6"/>
   </w:num>
   <w:num w:numId="25" w16cid:durableId="48236157">
-    <w:abstractNumId w:val="17"/>
+    <w:abstractNumId w:val="18"/>
   </w:num>
   <w:num w:numId="26" w16cid:durableId="1799912691">
-    <w:abstractNumId w:val="9"/>
+    <w:abstractNumId w:val="10"/>
   </w:num>
   <w:num w:numId="27" w16cid:durableId="1337998866">
-    <w:abstractNumId w:val="18"/>
+    <w:abstractNumId w:val="19"/>
   </w:num>
   <w:num w:numId="28" w16cid:durableId="811101106">
-    <w:abstractNumId w:val="38"/>
+    <w:abstractNumId w:val="41"/>
   </w:num>
   <w:num w:numId="29" w16cid:durableId="1713729204">
+    <w:abstractNumId w:val="34"/>
+  </w:num>
+  <w:num w:numId="30" w16cid:durableId="1332290796">
+    <w:abstractNumId w:val="14"/>
+  </w:num>
+  <w:num w:numId="31" w16cid:durableId="466893027">
+    <w:abstractNumId w:val="13"/>
+  </w:num>
+  <w:num w:numId="32" w16cid:durableId="383527746">
+    <w:abstractNumId w:val="11"/>
+  </w:num>
+  <w:num w:numId="33" w16cid:durableId="620378824">
+    <w:abstractNumId w:val="12"/>
+  </w:num>
+  <w:num w:numId="34" w16cid:durableId="739135602">
+    <w:abstractNumId w:val="29"/>
+  </w:num>
+  <w:num w:numId="35" w16cid:durableId="1643462007">
+    <w:abstractNumId w:val="33"/>
+  </w:num>
+  <w:num w:numId="36" w16cid:durableId="1046218347">
+    <w:abstractNumId w:val="25"/>
+  </w:num>
+  <w:num w:numId="37" w16cid:durableId="1706248782">
     <w:abstractNumId w:val="31"/>
   </w:num>
-  <w:num w:numId="30" w16cid:durableId="1332290796">
-    <w:abstractNumId w:val="13"/>
-  </w:num>
-  <w:num w:numId="31" w16cid:durableId="466893027">
-    <w:abstractNumId w:val="12"/>
-  </w:num>
-  <w:num w:numId="32" w16cid:durableId="383527746">
-    <w:abstractNumId w:val="10"/>
-  </w:num>
-  <w:num w:numId="33" w16cid:durableId="620378824">
-    <w:abstractNumId w:val="11"/>
-  </w:num>
-  <w:num w:numId="34" w16cid:durableId="739135602">
+  <w:num w:numId="38" w16cid:durableId="630674472">
     <w:abstractNumId w:val="26"/>
-  </w:num>
-  <w:num w:numId="35" w16cid:durableId="1643462007">
-    <w:abstractNumId w:val="30"/>
-  </w:num>
-  <w:num w:numId="36" w16cid:durableId="1046218347">
-    <w:abstractNumId w:val="23"/>
-  </w:num>
-  <w:num w:numId="37" w16cid:durableId="1706248782">
-    <w:abstractNumId w:val="28"/>
-  </w:num>
-  <w:num w:numId="38" w16cid:durableId="630674472">
-    <w:abstractNumId w:val="24"/>
   </w:num>
   <w:num w:numId="39" w16cid:durableId="1623918334">
     <w:abstractNumId w:val="4"/>
+  </w:num>
+  <w:num w:numId="40" w16cid:durableId="1371026279">
+    <w:abstractNumId w:val="5"/>
+  </w:num>
+  <w:num w:numId="41" w16cid:durableId="1789162969">
+    <w:abstractNumId w:val="28"/>
+  </w:num>
+  <w:num w:numId="42" w16cid:durableId="1920366069">
+    <w:abstractNumId w:val="24"/>
   </w:num>
 </w:numbering>
 </file>

</xml_diff>